<commit_message>
updated cat2 format ppt
</commit_message>
<xml_diff>
--- a/010_inovation_creativity/cat_2_ppt_formatt.docx
+++ b/010_inovation_creativity/cat_2_ppt_formatt.docx
@@ -114,6 +114,62 @@
     <w:p>
       <w:r>
         <w:t>Regards,</w:t>
+      </w:r>
+    </w:p>
+    <w:p/>
+    <w:p/>
+    <w:p/>
+    <w:p/>
+    <w:p/>
+    <w:p>
+      <w:r>
+        <w:lastRenderedPageBreak/>
+        <w:t xml:space="preserve">Dear students </w:t>
+      </w:r>
+    </w:p>
+    <w:p>
+      <w:r>
+        <w:t>It is  inform that from next week your CAT-2 presentation  is scheduled.</w:t>
+      </w:r>
+    </w:p>
+    <w:p>
+      <w:r>
+        <w:t xml:space="preserve">The following outcomes are required </w:t>
+      </w:r>
+    </w:p>
+    <w:p>
+      <w:r>
+        <w:t>1 .You have to stick on the same idea that you have choose in cat 1</w:t>
+      </w:r>
+    </w:p>
+    <w:p>
+      <w:r>
+        <w:t>2.Team has to represent upgraded presentation as per feed back provided to them during cat1 exam</w:t>
+      </w:r>
+    </w:p>
+    <w:p>
+      <w:r>
+        <w:t xml:space="preserve">3.Team has to display work progress of their plan in the form of </w:t>
+      </w:r>
+    </w:p>
+    <w:p>
+      <w:r>
+        <w:t>Flowchart</w:t>
+      </w:r>
+    </w:p>
+    <w:p>
+      <w:r>
+        <w:t>Diagram</w:t>
+      </w:r>
+    </w:p>
+    <w:p>
+      <w:r>
+        <w:t xml:space="preserve">Display complete set of input to your system and improvise output </w:t>
+      </w:r>
+    </w:p>
+    <w:p>
+      <w:r>
+        <w:t>Note : Same teams are required</w:t>
       </w:r>
     </w:p>
     <w:sectPr>

</xml_diff>